<commit_message>
Atualizado o Dicionário de Dados.
</commit_message>
<xml_diff>
--- a/ControleEstoque/_Docs/bd_controle_estoque.docx
+++ b/ControleEstoque/_Docs/bd_controle_estoque.docx
@@ -30,20 +30,29 @@
           <w:b/>
           <w:sz w:val="28"/>
         </w:rPr>
-        <w:t xml:space="preserve"> (bd_</w:t>
-      </w:r>
+        <w:t xml:space="preserve"> (</w:t>
+      </w:r>
+      <w:proofErr w:type="spellStart"/>
       <w:r>
         <w:rPr>
           <w:b/>
           <w:sz w:val="28"/>
         </w:rPr>
-        <w:t>controle_estoque</w:t>
+        <w:t>bd_</w:t>
       </w:r>
       <w:r>
         <w:rPr>
           <w:b/>
           <w:sz w:val="28"/>
         </w:rPr>
+        <w:t>controle_estoque</w:t>
+      </w:r>
+      <w:proofErr w:type="spellEnd"/>
+      <w:r>
+        <w:rPr>
+          <w:b/>
+          <w:sz w:val="28"/>
+        </w:rPr>
         <w:t>)</w:t>
       </w:r>
     </w:p>
@@ -54,6 +63,7 @@
           <w:b/>
         </w:rPr>
       </w:pPr>
+      <w:proofErr w:type="gramStart"/>
       <w:r>
         <w:rPr>
           <w:b/>
@@ -61,6 +71,7 @@
         </w:rPr>
         <w:t>OBS:</w:t>
       </w:r>
+      <w:proofErr w:type="gramEnd"/>
       <w:r>
         <w:t>Todas as tabelas são INODB.</w:t>
       </w:r>
@@ -95,6 +106,8 @@
           <w:szCs w:val="21"/>
         </w:rPr>
       </w:pPr>
+      <w:proofErr w:type="spellStart"/>
+      <w:proofErr w:type="gramStart"/>
       <w:r>
         <w:rPr>
           <w:b/>
@@ -102,7 +115,17 @@
           <w:szCs w:val="21"/>
         </w:rPr>
         <w:lastRenderedPageBreak/>
-        <w:t>tb_estados (TABELA IMPORTADA):</w:t>
+        <w:t>tb_estados</w:t>
+      </w:r>
+      <w:proofErr w:type="spellEnd"/>
+      <w:proofErr w:type="gramEnd"/>
+      <w:r>
+        <w:rPr>
+          <w:b/>
+          <w:sz w:val="21"/>
+          <w:szCs w:val="21"/>
+        </w:rPr>
+        <w:t xml:space="preserve"> (TABELA IMPORTADA):</w:t>
       </w:r>
     </w:p>
     <w:p>
@@ -118,13 +141,23 @@
           <w:lang w:val="en-US"/>
         </w:rPr>
       </w:pPr>
-      <w:r>
-        <w:rPr>
-          <w:sz w:val="21"/>
-          <w:szCs w:val="21"/>
-          <w:lang w:val="en-US"/>
-        </w:rPr>
-        <w:t>est_id (INT, AI, PK);</w:t>
+      <w:proofErr w:type="spellStart"/>
+      <w:r>
+        <w:rPr>
+          <w:sz w:val="21"/>
+          <w:szCs w:val="21"/>
+          <w:lang w:val="en-US"/>
+        </w:rPr>
+        <w:t>est_id</w:t>
+      </w:r>
+      <w:proofErr w:type="spellEnd"/>
+      <w:r>
+        <w:rPr>
+          <w:sz w:val="21"/>
+          <w:szCs w:val="21"/>
+          <w:lang w:val="en-US"/>
+        </w:rPr>
+        <w:t xml:space="preserve"> (INT, AI, PK);</w:t>
       </w:r>
     </w:p>
     <w:p>
@@ -139,12 +172,23 @@
           <w:szCs w:val="21"/>
         </w:rPr>
       </w:pPr>
-      <w:r>
-        <w:rPr>
-          <w:sz w:val="21"/>
-          <w:szCs w:val="21"/>
-        </w:rPr>
-        <w:t>est_uf (char2</w:t>
+      <w:proofErr w:type="spellStart"/>
+      <w:proofErr w:type="gramStart"/>
+      <w:r>
+        <w:rPr>
+          <w:sz w:val="21"/>
+          <w:szCs w:val="21"/>
+        </w:rPr>
+        <w:t>est_uf</w:t>
+      </w:r>
+      <w:proofErr w:type="spellEnd"/>
+      <w:proofErr w:type="gramEnd"/>
+      <w:r>
+        <w:rPr>
+          <w:sz w:val="21"/>
+          <w:szCs w:val="21"/>
+        </w:rPr>
+        <w:t xml:space="preserve"> (char2</w:t>
       </w:r>
       <w:r>
         <w:rPr>
@@ -173,12 +217,23 @@
           <w:szCs w:val="21"/>
         </w:rPr>
       </w:pPr>
-      <w:r>
-        <w:rPr>
-          <w:sz w:val="21"/>
-          <w:szCs w:val="21"/>
-        </w:rPr>
-        <w:t>est_nome (varchar20).</w:t>
+      <w:proofErr w:type="spellStart"/>
+      <w:proofErr w:type="gramStart"/>
+      <w:r>
+        <w:rPr>
+          <w:sz w:val="21"/>
+          <w:szCs w:val="21"/>
+        </w:rPr>
+        <w:t>est_nome</w:t>
+      </w:r>
+      <w:proofErr w:type="spellEnd"/>
+      <w:proofErr w:type="gramEnd"/>
+      <w:r>
+        <w:rPr>
+          <w:sz w:val="21"/>
+          <w:szCs w:val="21"/>
+        </w:rPr>
+        <w:t xml:space="preserve"> (varchar20).</w:t>
       </w:r>
     </w:p>
     <w:p>
@@ -197,13 +252,25 @@
           <w:szCs w:val="21"/>
         </w:rPr>
       </w:pPr>
+      <w:proofErr w:type="spellStart"/>
+      <w:proofErr w:type="gramStart"/>
       <w:r>
         <w:rPr>
           <w:b/>
           <w:sz w:val="21"/>
           <w:szCs w:val="21"/>
         </w:rPr>
-        <w:t>tb_municipios (TABELA IMPORTADA):</w:t>
+        <w:t>tb_municipios</w:t>
+      </w:r>
+      <w:proofErr w:type="spellEnd"/>
+      <w:proofErr w:type="gramEnd"/>
+      <w:r>
+        <w:rPr>
+          <w:b/>
+          <w:sz w:val="21"/>
+          <w:szCs w:val="21"/>
+        </w:rPr>
+        <w:t xml:space="preserve"> (TABELA IMPORTADA):</w:t>
       </w:r>
     </w:p>
     <w:p>
@@ -218,12 +285,23 @@
           <w:szCs w:val="21"/>
         </w:rPr>
       </w:pPr>
-      <w:r>
-        <w:rPr>
-          <w:sz w:val="21"/>
-          <w:szCs w:val="21"/>
-        </w:rPr>
-        <w:t>mun_id (INT</w:t>
+      <w:proofErr w:type="spellStart"/>
+      <w:proofErr w:type="gramStart"/>
+      <w:r>
+        <w:rPr>
+          <w:sz w:val="21"/>
+          <w:szCs w:val="21"/>
+        </w:rPr>
+        <w:t>mun_id</w:t>
+      </w:r>
+      <w:proofErr w:type="spellEnd"/>
+      <w:proofErr w:type="gramEnd"/>
+      <w:r>
+        <w:rPr>
+          <w:sz w:val="21"/>
+          <w:szCs w:val="21"/>
+        </w:rPr>
+        <w:t xml:space="preserve"> (INT</w:t>
       </w:r>
       <w:r>
         <w:rPr>
@@ -254,6 +332,7 @@
           <w:lang w:val="en-US"/>
         </w:rPr>
       </w:pPr>
+      <w:proofErr w:type="spellStart"/>
       <w:r>
         <w:rPr>
           <w:color w:val="FF0000"/>
@@ -261,7 +340,17 @@
           <w:szCs w:val="21"/>
           <w:lang w:val="en-US"/>
         </w:rPr>
-        <w:t>est_uf (char2</w:t>
+        <w:t>est_uf</w:t>
+      </w:r>
+      <w:proofErr w:type="spellEnd"/>
+      <w:r>
+        <w:rPr>
+          <w:color w:val="FF0000"/>
+          <w:sz w:val="21"/>
+          <w:szCs w:val="21"/>
+          <w:lang w:val="en-US"/>
+        </w:rPr>
+        <w:t xml:space="preserve"> (char2</w:t>
       </w:r>
       <w:r>
         <w:rPr>
@@ -294,12 +383,23 @@
           <w:szCs w:val="21"/>
         </w:rPr>
       </w:pPr>
-      <w:r>
-        <w:rPr>
-          <w:sz w:val="21"/>
-          <w:szCs w:val="21"/>
-        </w:rPr>
-        <w:t>mun_nome (varchar50).</w:t>
+      <w:proofErr w:type="spellStart"/>
+      <w:proofErr w:type="gramStart"/>
+      <w:r>
+        <w:rPr>
+          <w:sz w:val="21"/>
+          <w:szCs w:val="21"/>
+        </w:rPr>
+        <w:t>mun_nome</w:t>
+      </w:r>
+      <w:proofErr w:type="spellEnd"/>
+      <w:proofErr w:type="gramEnd"/>
+      <w:r>
+        <w:rPr>
+          <w:sz w:val="21"/>
+          <w:szCs w:val="21"/>
+        </w:rPr>
+        <w:t xml:space="preserve"> (varchar50).</w:t>
       </w:r>
     </w:p>
     <w:p>
@@ -318,6 +418,8 @@
           <w:szCs w:val="21"/>
         </w:rPr>
       </w:pPr>
+      <w:proofErr w:type="spellStart"/>
+      <w:proofErr w:type="gramStart"/>
       <w:r>
         <w:rPr>
           <w:b/>
@@ -334,6 +436,8 @@
         </w:rPr>
         <w:t>produto</w:t>
       </w:r>
+      <w:proofErr w:type="spellEnd"/>
+      <w:proofErr w:type="gramEnd"/>
       <w:r>
         <w:rPr>
           <w:b/>
@@ -356,6 +460,7 @@
           <w:lang w:val="en-US"/>
         </w:rPr>
       </w:pPr>
+      <w:proofErr w:type="spellStart"/>
       <w:r>
         <w:rPr>
           <w:sz w:val="21"/>
@@ -370,7 +475,16 @@
           <w:szCs w:val="21"/>
           <w:lang w:val="en-US"/>
         </w:rPr>
-        <w:t>_id (INT, AI, PK);</w:t>
+        <w:t>_id</w:t>
+      </w:r>
+      <w:proofErr w:type="spellEnd"/>
+      <w:r>
+        <w:rPr>
+          <w:sz w:val="21"/>
+          <w:szCs w:val="21"/>
+          <w:lang w:val="en-US"/>
+        </w:rPr>
+        <w:t xml:space="preserve"> (INT, AI, PK);</w:t>
       </w:r>
     </w:p>
     <w:p>
@@ -386,6 +500,7 @@
           <w:lang w:val="en-US"/>
         </w:rPr>
       </w:pPr>
+      <w:proofErr w:type="spellStart"/>
       <w:r>
         <w:rPr>
           <w:sz w:val="21"/>
@@ -410,6 +525,7 @@
         </w:rPr>
         <w:t>nome</w:t>
       </w:r>
+      <w:proofErr w:type="spellEnd"/>
       <w:r>
         <w:rPr>
           <w:sz w:val="21"/>
@@ -447,6 +563,8 @@
           <w:szCs w:val="21"/>
         </w:rPr>
       </w:pPr>
+      <w:proofErr w:type="spellStart"/>
+      <w:proofErr w:type="gramStart"/>
       <w:r>
         <w:rPr>
           <w:sz w:val="21"/>
@@ -468,6 +586,8 @@
         </w:rPr>
         <w:t>descricao</w:t>
       </w:r>
+      <w:proofErr w:type="spellEnd"/>
+      <w:proofErr w:type="gramEnd"/>
       <w:r>
         <w:rPr>
           <w:sz w:val="21"/>
@@ -502,6 +622,8 @@
           <w:szCs w:val="21"/>
         </w:rPr>
       </w:pPr>
+      <w:proofErr w:type="spellStart"/>
+      <w:proofErr w:type="gramStart"/>
       <w:r>
         <w:rPr>
           <w:sz w:val="21"/>
@@ -523,6 +645,8 @@
         </w:rPr>
         <w:t>quantidade_estoque</w:t>
       </w:r>
+      <w:proofErr w:type="spellEnd"/>
+      <w:proofErr w:type="gramEnd"/>
       <w:r>
         <w:rPr>
           <w:sz w:val="21"/>
@@ -530,12 +654,21 @@
         </w:rPr>
         <w:t xml:space="preserve"> (</w:t>
       </w:r>
-      <w:r>
-        <w:rPr>
-          <w:sz w:val="21"/>
-          <w:szCs w:val="21"/>
-        </w:rPr>
-        <w:t>int, Padrão: 0</w:t>
+      <w:proofErr w:type="spellStart"/>
+      <w:r>
+        <w:rPr>
+          <w:sz w:val="21"/>
+          <w:szCs w:val="21"/>
+        </w:rPr>
+        <w:t>int</w:t>
+      </w:r>
+      <w:proofErr w:type="spellEnd"/>
+      <w:r>
+        <w:rPr>
+          <w:sz w:val="21"/>
+          <w:szCs w:val="21"/>
+        </w:rPr>
+        <w:t>, Padrão: 0</w:t>
       </w:r>
       <w:r>
         <w:rPr>
@@ -557,6 +690,8 @@
           <w:szCs w:val="21"/>
         </w:rPr>
       </w:pPr>
+      <w:proofErr w:type="spellStart"/>
+      <w:proofErr w:type="gramStart"/>
       <w:r>
         <w:rPr>
           <w:sz w:val="21"/>
@@ -571,6 +706,8 @@
         </w:rPr>
         <w:t>preco_venda</w:t>
       </w:r>
+      <w:proofErr w:type="spellEnd"/>
+      <w:proofErr w:type="gramEnd"/>
       <w:r>
         <w:rPr>
           <w:sz w:val="21"/>
@@ -578,6 +715,7 @@
         </w:rPr>
         <w:t xml:space="preserve"> (</w:t>
       </w:r>
+      <w:proofErr w:type="spellStart"/>
       <w:r>
         <w:rPr>
           <w:sz w:val="21"/>
@@ -585,6 +723,7 @@
         </w:rPr>
         <w:t>double</w:t>
       </w:r>
+      <w:proofErr w:type="spellEnd"/>
       <w:r>
         <w:rPr>
           <w:sz w:val="21"/>
@@ -607,6 +746,7 @@
           <w:lang w:val="en-US"/>
         </w:rPr>
       </w:pPr>
+      <w:proofErr w:type="spellStart"/>
       <w:r>
         <w:rPr>
           <w:color w:val="FF0000"/>
@@ -623,8 +763,9 @@
           <w:szCs w:val="21"/>
           <w:lang w:val="en-US"/>
         </w:rPr>
-        <w:t>_id (INT</w:t>
-      </w:r>
+        <w:t>_id</w:t>
+      </w:r>
+      <w:proofErr w:type="spellEnd"/>
       <w:r>
         <w:rPr>
           <w:color w:val="FF0000"/>
@@ -632,6 +773,15 @@
           <w:szCs w:val="21"/>
           <w:lang w:val="en-US"/>
         </w:rPr>
+        <w:t xml:space="preserve"> (INT</w:t>
+      </w:r>
+      <w:r>
+        <w:rPr>
+          <w:color w:val="FF0000"/>
+          <w:sz w:val="21"/>
+          <w:szCs w:val="21"/>
+          <w:lang w:val="en-US"/>
+        </w:rPr>
         <w:t xml:space="preserve">, </w:t>
       </w:r>
       <w:r>
@@ -643,6 +793,7 @@
         </w:rPr>
         <w:t>INDEX</w:t>
       </w:r>
+      <w:proofErr w:type="gramStart"/>
       <w:r>
         <w:rPr>
           <w:color w:val="FF0000"/>
@@ -670,6 +821,7 @@
         </w:rPr>
         <w:t xml:space="preserve"> FK</w:t>
       </w:r>
+      <w:proofErr w:type="gramEnd"/>
       <w:r>
         <w:rPr>
           <w:color w:val="FF0000"/>
@@ -686,8 +838,19 @@
           <w:szCs w:val="21"/>
           <w:lang w:val="en-US"/>
         </w:rPr>
-        <w:t xml:space="preserve"> -&gt; Fornecedor</w:t>
-      </w:r>
+        <w:t xml:space="preserve"> -&gt; </w:t>
+      </w:r>
+      <w:proofErr w:type="spellStart"/>
+      <w:r>
+        <w:rPr>
+          <w:color w:val="FF0000"/>
+          <w:sz w:val="21"/>
+          <w:szCs w:val="21"/>
+          <w:lang w:val="en-US"/>
+        </w:rPr>
+        <w:t>Fornecedor</w:t>
+      </w:r>
+      <w:proofErr w:type="spellEnd"/>
       <w:r>
         <w:rPr>
           <w:color w:val="FF0000"/>
@@ -716,6 +879,8 @@
       </w:pPr>
       <w:bookmarkStart w:id="0" w:name="_GoBack"/>
       <w:bookmarkEnd w:id="0"/>
+      <w:proofErr w:type="spellStart"/>
+      <w:proofErr w:type="gramStart"/>
       <w:r>
         <w:rPr>
           <w:b/>
@@ -732,6 +897,8 @@
         </w:rPr>
         <w:t>pessoa</w:t>
       </w:r>
+      <w:proofErr w:type="spellEnd"/>
+      <w:proofErr w:type="gramEnd"/>
       <w:r>
         <w:rPr>
           <w:b/>
@@ -754,6 +921,7 @@
           <w:lang w:val="en-US"/>
         </w:rPr>
       </w:pPr>
+      <w:proofErr w:type="spellStart"/>
       <w:r>
         <w:rPr>
           <w:sz w:val="21"/>
@@ -768,8 +936,27 @@
           <w:szCs w:val="21"/>
           <w:lang w:val="en-US"/>
         </w:rPr>
-        <w:t>_id (int</w:t>
-      </w:r>
+        <w:t>_id</w:t>
+      </w:r>
+      <w:proofErr w:type="spellEnd"/>
+      <w:r>
+        <w:rPr>
+          <w:sz w:val="21"/>
+          <w:szCs w:val="21"/>
+          <w:lang w:val="en-US"/>
+        </w:rPr>
+        <w:t xml:space="preserve"> (</w:t>
+      </w:r>
+      <w:proofErr w:type="spellStart"/>
+      <w:r>
+        <w:rPr>
+          <w:sz w:val="21"/>
+          <w:szCs w:val="21"/>
+          <w:lang w:val="en-US"/>
+        </w:rPr>
+        <w:t>int</w:t>
+      </w:r>
+      <w:proofErr w:type="spellEnd"/>
       <w:r>
         <w:rPr>
           <w:sz w:val="21"/>
@@ -791,6 +978,7 @@
           <w:szCs w:val="21"/>
         </w:rPr>
       </w:pPr>
+      <w:proofErr w:type="spellStart"/>
       <w:r>
         <w:rPr>
           <w:sz w:val="21"/>
@@ -799,6 +987,7 @@
         </w:rPr>
         <w:t>pes</w:t>
       </w:r>
+      <w:proofErr w:type="spellEnd"/>
       <w:r>
         <w:rPr>
           <w:sz w:val="21"/>
@@ -826,6 +1015,8 @@
           <w:szCs w:val="21"/>
         </w:rPr>
       </w:pPr>
+      <w:proofErr w:type="spellStart"/>
+      <w:proofErr w:type="gramStart"/>
       <w:r>
         <w:rPr>
           <w:sz w:val="21"/>
@@ -833,12 +1024,30 @@
         </w:rPr>
         <w:t>pes</w:t>
       </w:r>
-      <w:r>
-        <w:rPr>
-          <w:sz w:val="21"/>
-          <w:szCs w:val="21"/>
-        </w:rPr>
-        <w:t xml:space="preserve"> _data_nascimento (DATE, NULL);</w:t>
+      <w:proofErr w:type="spellEnd"/>
+      <w:proofErr w:type="gramEnd"/>
+      <w:r>
+        <w:rPr>
+          <w:sz w:val="21"/>
+          <w:szCs w:val="21"/>
+        </w:rPr>
+        <w:t xml:space="preserve"> _</w:t>
+      </w:r>
+      <w:proofErr w:type="spellStart"/>
+      <w:r>
+        <w:rPr>
+          <w:sz w:val="21"/>
+          <w:szCs w:val="21"/>
+        </w:rPr>
+        <w:t>data_nascimento</w:t>
+      </w:r>
+      <w:proofErr w:type="spellEnd"/>
+      <w:r>
+        <w:rPr>
+          <w:sz w:val="21"/>
+          <w:szCs w:val="21"/>
+        </w:rPr>
+        <w:t xml:space="preserve"> (DATE, NULL);</w:t>
       </w:r>
     </w:p>
     <w:p>
@@ -853,82 +1062,59 @@
           <w:szCs w:val="21"/>
         </w:rPr>
       </w:pPr>
-      <w:r>
-        <w:rPr>
-          <w:sz w:val="21"/>
-          <w:szCs w:val="21"/>
+      <w:proofErr w:type="spellStart"/>
+      <w:r>
+        <w:rPr>
+          <w:sz w:val="21"/>
+          <w:szCs w:val="21"/>
+          <w:lang w:val="en-US"/>
         </w:rPr>
         <w:t>pes</w:t>
       </w:r>
-      <w:r>
-        <w:rPr>
-          <w:sz w:val="21"/>
-          <w:szCs w:val="21"/>
-        </w:rPr>
-        <w:t>_tipo (char1) -&gt;</w:t>
-      </w:r>
-      <w:r>
-        <w:rPr>
-          <w:sz w:val="21"/>
-          <w:szCs w:val="21"/>
-        </w:rPr>
-        <w:t xml:space="preserve"> </w:t>
-      </w:r>
-      <w:r>
-        <w:rPr>
-          <w:sz w:val="21"/>
-          <w:szCs w:val="21"/>
-        </w:rPr>
-        <w:t>C</w:t>
-      </w:r>
-      <w:r>
-        <w:rPr>
-          <w:sz w:val="21"/>
-          <w:szCs w:val="21"/>
-        </w:rPr>
-        <w:t xml:space="preserve"> = </w:t>
-      </w:r>
-      <w:r>
-        <w:rPr>
-          <w:sz w:val="21"/>
-          <w:szCs w:val="21"/>
-        </w:rPr>
-        <w:t>Cliente</w:t>
-      </w:r>
-      <w:r>
-        <w:rPr>
-          <w:sz w:val="21"/>
-          <w:szCs w:val="21"/>
-        </w:rPr>
-        <w:t xml:space="preserve">, </w:t>
-      </w:r>
-      <w:r>
-        <w:rPr>
-          <w:sz w:val="21"/>
-          <w:szCs w:val="21"/>
-        </w:rPr>
-        <w:t>V</w:t>
-      </w:r>
-      <w:r>
-        <w:rPr>
-          <w:sz w:val="21"/>
-          <w:szCs w:val="21"/>
-        </w:rPr>
-        <w:t xml:space="preserve"> = </w:t>
-      </w:r>
-      <w:r>
-        <w:rPr>
-          <w:sz w:val="21"/>
-          <w:szCs w:val="21"/>
-        </w:rPr>
-        <w:t>Vendedor</w:t>
-      </w:r>
-      <w:r>
-        <w:rPr>
-          <w:sz w:val="21"/>
-          <w:szCs w:val="21"/>
-        </w:rPr>
-        <w:t>, F = Fornecedor</w:t>
+      <w:proofErr w:type="spellEnd"/>
+      <w:r>
+        <w:rPr>
+          <w:sz w:val="21"/>
+          <w:szCs w:val="21"/>
+        </w:rPr>
+        <w:t>_</w:t>
+      </w:r>
+      <w:proofErr w:type="spellStart"/>
+      <w:r>
+        <w:rPr>
+          <w:sz w:val="21"/>
+          <w:szCs w:val="21"/>
+        </w:rPr>
+        <w:t>perfil_cliente</w:t>
+      </w:r>
+      <w:proofErr w:type="spellEnd"/>
+      <w:r>
+        <w:rPr>
+          <w:sz w:val="21"/>
+          <w:szCs w:val="21"/>
+        </w:rPr>
+        <w:t xml:space="preserve"> (char</w:t>
+      </w:r>
+      <w:r>
+        <w:rPr>
+          <w:sz w:val="21"/>
+          <w:szCs w:val="21"/>
+        </w:rPr>
+        <w:t>1, Padrão: ‘N’</w:t>
+      </w:r>
+      <w:r>
+        <w:rPr>
+          <w:sz w:val="21"/>
+          <w:szCs w:val="21"/>
+        </w:rPr>
+        <w:t>)</w:t>
+      </w:r>
+      <w:r>
+        <w:rPr>
+          <w:sz w:val="21"/>
+          <w:szCs w:val="21"/>
+        </w:rPr>
+        <w:t xml:space="preserve"> -&gt; S = Sim, N = Não</w:t>
       </w:r>
       <w:r>
         <w:rPr>
@@ -950,6 +1136,7 @@
           <w:szCs w:val="21"/>
         </w:rPr>
       </w:pPr>
+      <w:proofErr w:type="spellStart"/>
       <w:r>
         <w:rPr>
           <w:sz w:val="21"/>
@@ -958,6 +1145,7 @@
         </w:rPr>
         <w:t>pes</w:t>
       </w:r>
+      <w:proofErr w:type="spellEnd"/>
       <w:r>
         <w:rPr>
           <w:sz w:val="21"/>
@@ -965,33 +1153,49 @@
         </w:rPr>
         <w:t>_</w:t>
       </w:r>
-      <w:r>
-        <w:rPr>
-          <w:sz w:val="21"/>
-          <w:szCs w:val="21"/>
-        </w:rPr>
-        <w:t>documento</w:t>
-      </w:r>
-      <w:r>
-        <w:rPr>
-          <w:sz w:val="21"/>
-          <w:szCs w:val="21"/>
-        </w:rPr>
-        <w:t xml:space="preserve"> (varchar</w:t>
-      </w:r>
-      <w:r>
-        <w:rPr>
-          <w:sz w:val="21"/>
-          <w:szCs w:val="21"/>
-        </w:rPr>
-        <w:t>20</w:t>
-      </w:r>
-      <w:r>
-        <w:rPr>
-          <w:sz w:val="21"/>
-          <w:szCs w:val="21"/>
-        </w:rPr>
-        <w:t>);</w:t>
+      <w:proofErr w:type="spellStart"/>
+      <w:r>
+        <w:rPr>
+          <w:sz w:val="21"/>
+          <w:szCs w:val="21"/>
+        </w:rPr>
+        <w:t>perfil_vendedor</w:t>
+      </w:r>
+      <w:proofErr w:type="spellEnd"/>
+      <w:r>
+        <w:rPr>
+          <w:sz w:val="21"/>
+          <w:szCs w:val="21"/>
+        </w:rPr>
+        <w:t xml:space="preserve"> (char</w:t>
+      </w:r>
+      <w:r>
+        <w:rPr>
+          <w:sz w:val="21"/>
+          <w:szCs w:val="21"/>
+        </w:rPr>
+        <w:t>1, Padrão: ‘N’</w:t>
+      </w:r>
+      <w:r>
+        <w:rPr>
+          <w:sz w:val="21"/>
+          <w:szCs w:val="21"/>
+        </w:rPr>
+        <w:t>)</w:t>
+      </w:r>
+      <w:r>
+        <w:rPr>
+          <w:sz w:val="21"/>
+          <w:szCs w:val="21"/>
+        </w:rPr>
+        <w:t xml:space="preserve"> -&gt; S = Sim, N = Não</w:t>
+      </w:r>
+      <w:r>
+        <w:rPr>
+          <w:sz w:val="21"/>
+          <w:szCs w:val="21"/>
+        </w:rPr>
+        <w:t>;</w:t>
       </w:r>
     </w:p>
     <w:p>
@@ -1006,6 +1210,7 @@
           <w:szCs w:val="21"/>
         </w:rPr>
       </w:pPr>
+      <w:proofErr w:type="spellStart"/>
       <w:r>
         <w:rPr>
           <w:sz w:val="21"/>
@@ -1014,6 +1219,7 @@
         </w:rPr>
         <w:t>pes</w:t>
       </w:r>
+      <w:proofErr w:type="spellEnd"/>
       <w:r>
         <w:rPr>
           <w:sz w:val="21"/>
@@ -1021,33 +1227,49 @@
         </w:rPr>
         <w:t>_</w:t>
       </w:r>
-      <w:r>
-        <w:rPr>
-          <w:sz w:val="21"/>
-          <w:szCs w:val="21"/>
-        </w:rPr>
-        <w:t>tipo_documento</w:t>
-      </w:r>
-      <w:r>
-        <w:rPr>
-          <w:sz w:val="21"/>
-          <w:szCs w:val="21"/>
-        </w:rPr>
-        <w:t xml:space="preserve"> (varchar</w:t>
-      </w:r>
-      <w:r>
-        <w:rPr>
-          <w:sz w:val="21"/>
-          <w:szCs w:val="21"/>
-        </w:rPr>
-        <w:t>20</w:t>
-      </w:r>
-      <w:r>
-        <w:rPr>
-          <w:sz w:val="21"/>
-          <w:szCs w:val="21"/>
-        </w:rPr>
-        <w:t>);</w:t>
+      <w:proofErr w:type="spellStart"/>
+      <w:r>
+        <w:rPr>
+          <w:sz w:val="21"/>
+          <w:szCs w:val="21"/>
+        </w:rPr>
+        <w:t>perfil_fornecedor</w:t>
+      </w:r>
+      <w:proofErr w:type="spellEnd"/>
+      <w:r>
+        <w:rPr>
+          <w:sz w:val="21"/>
+          <w:szCs w:val="21"/>
+        </w:rPr>
+        <w:t xml:space="preserve"> (char</w:t>
+      </w:r>
+      <w:r>
+        <w:rPr>
+          <w:sz w:val="21"/>
+          <w:szCs w:val="21"/>
+        </w:rPr>
+        <w:t>1, Padrão: ‘N’</w:t>
+      </w:r>
+      <w:r>
+        <w:rPr>
+          <w:sz w:val="21"/>
+          <w:szCs w:val="21"/>
+        </w:rPr>
+        <w:t>)</w:t>
+      </w:r>
+      <w:r>
+        <w:rPr>
+          <w:sz w:val="21"/>
+          <w:szCs w:val="21"/>
+        </w:rPr>
+        <w:t xml:space="preserve"> -&gt; S = Sim, N = Não</w:t>
+      </w:r>
+      <w:r>
+        <w:rPr>
+          <w:sz w:val="21"/>
+          <w:szCs w:val="21"/>
+        </w:rPr>
+        <w:t>;</w:t>
       </w:r>
     </w:p>
     <w:p>
@@ -1062,6 +1284,7 @@
           <w:szCs w:val="21"/>
         </w:rPr>
       </w:pPr>
+      <w:proofErr w:type="spellStart"/>
       <w:r>
         <w:rPr>
           <w:sz w:val="21"/>
@@ -1070,26 +1293,41 @@
         </w:rPr>
         <w:t>pes</w:t>
       </w:r>
-      <w:r>
-        <w:rPr>
-          <w:sz w:val="21"/>
-          <w:szCs w:val="21"/>
-        </w:rPr>
-        <w:t xml:space="preserve"> _email (varchar</w:t>
-      </w:r>
-      <w:r>
-        <w:rPr>
-          <w:sz w:val="21"/>
-          <w:szCs w:val="21"/>
-        </w:rPr>
-        <w:t>70</w:t>
-      </w:r>
-      <w:r>
-        <w:rPr>
-          <w:sz w:val="21"/>
-          <w:szCs w:val="21"/>
-        </w:rPr>
-        <w:t>, UNIQUE);</w:t>
+      <w:proofErr w:type="spellEnd"/>
+      <w:r>
+        <w:rPr>
+          <w:sz w:val="21"/>
+          <w:szCs w:val="21"/>
+        </w:rPr>
+        <w:t>_</w:t>
+      </w:r>
+      <w:r>
+        <w:rPr>
+          <w:sz w:val="21"/>
+          <w:szCs w:val="21"/>
+        </w:rPr>
+        <w:t>documento</w:t>
+      </w:r>
+      <w:r>
+        <w:rPr>
+          <w:sz w:val="21"/>
+          <w:szCs w:val="21"/>
+        </w:rPr>
+        <w:t xml:space="preserve"> (varchar</w:t>
+      </w:r>
+      <w:r>
+        <w:rPr>
+          <w:sz w:val="21"/>
+          <w:szCs w:val="21"/>
+        </w:rPr>
+        <w:t>20</w:t>
+      </w:r>
+      <w:r>
+        <w:rPr>
+          <w:sz w:val="21"/>
+          <w:szCs w:val="21"/>
+        </w:rPr>
+        <w:t>);</w:t>
       </w:r>
     </w:p>
     <w:p>
@@ -1104,6 +1342,7 @@
           <w:szCs w:val="21"/>
         </w:rPr>
       </w:pPr>
+      <w:proofErr w:type="spellStart"/>
       <w:r>
         <w:rPr>
           <w:sz w:val="21"/>
@@ -1112,12 +1351,43 @@
         </w:rPr>
         <w:t>pes</w:t>
       </w:r>
-      <w:r>
-        <w:rPr>
-          <w:sz w:val="21"/>
-          <w:szCs w:val="21"/>
-        </w:rPr>
-        <w:t xml:space="preserve"> _ddd (char2);</w:t>
+      <w:proofErr w:type="spellEnd"/>
+      <w:r>
+        <w:rPr>
+          <w:sz w:val="21"/>
+          <w:szCs w:val="21"/>
+        </w:rPr>
+        <w:t>_</w:t>
+      </w:r>
+      <w:proofErr w:type="spellStart"/>
+      <w:r>
+        <w:rPr>
+          <w:sz w:val="21"/>
+          <w:szCs w:val="21"/>
+        </w:rPr>
+        <w:t>tipo_documento</w:t>
+      </w:r>
+      <w:proofErr w:type="spellEnd"/>
+      <w:r>
+        <w:rPr>
+          <w:sz w:val="21"/>
+          <w:szCs w:val="21"/>
+        </w:rPr>
+        <w:t xml:space="preserve"> (varchar</w:t>
+      </w:r>
+      <w:r>
+        <w:rPr>
+          <w:sz w:val="21"/>
+          <w:szCs w:val="21"/>
+        </w:rPr>
+        <w:t>20</w:t>
+      </w:r>
+      <w:r>
+        <w:rPr>
+          <w:sz w:val="21"/>
+          <w:szCs w:val="21"/>
+        </w:rPr>
+        <w:t>);</w:t>
       </w:r>
     </w:p>
     <w:p>
@@ -1132,19 +1402,36 @@
           <w:szCs w:val="21"/>
         </w:rPr>
       </w:pPr>
-      <w:r>
-        <w:rPr>
-          <w:sz w:val="21"/>
-          <w:szCs w:val="21"/>
+      <w:proofErr w:type="spellStart"/>
+      <w:r>
+        <w:rPr>
+          <w:sz w:val="21"/>
+          <w:szCs w:val="21"/>
+          <w:lang w:val="en-US"/>
         </w:rPr>
         <w:t>pes</w:t>
       </w:r>
-      <w:r>
-        <w:rPr>
-          <w:sz w:val="21"/>
-          <w:szCs w:val="21"/>
-        </w:rPr>
-        <w:t xml:space="preserve"> _telefone (varchar10);</w:t>
+      <w:proofErr w:type="spellEnd"/>
+      <w:r>
+        <w:rPr>
+          <w:sz w:val="21"/>
+          <w:szCs w:val="21"/>
+        </w:rPr>
+        <w:t xml:space="preserve"> _email (varchar</w:t>
+      </w:r>
+      <w:r>
+        <w:rPr>
+          <w:sz w:val="21"/>
+          <w:szCs w:val="21"/>
+        </w:rPr>
+        <w:t>70</w:t>
+      </w:r>
+      <w:r>
+        <w:rPr>
+          <w:sz w:val="21"/>
+          <w:szCs w:val="21"/>
+        </w:rPr>
+        <w:t>, UNIQUE);</w:t>
       </w:r>
     </w:p>
     <w:p>
@@ -1159,6 +1446,7 @@
           <w:szCs w:val="21"/>
         </w:rPr>
       </w:pPr>
+      <w:proofErr w:type="spellStart"/>
       <w:r>
         <w:rPr>
           <w:sz w:val="21"/>
@@ -1167,12 +1455,29 @@
         </w:rPr>
         <w:t>pes</w:t>
       </w:r>
-      <w:r>
-        <w:rPr>
-          <w:sz w:val="21"/>
-          <w:szCs w:val="21"/>
-        </w:rPr>
-        <w:t xml:space="preserve"> _endereco (varchar255);</w:t>
+      <w:proofErr w:type="spellEnd"/>
+      <w:r>
+        <w:rPr>
+          <w:sz w:val="21"/>
+          <w:szCs w:val="21"/>
+        </w:rPr>
+        <w:t xml:space="preserve"> _</w:t>
+      </w:r>
+      <w:proofErr w:type="spellStart"/>
+      <w:r>
+        <w:rPr>
+          <w:sz w:val="21"/>
+          <w:szCs w:val="21"/>
+        </w:rPr>
+        <w:t>ddd</w:t>
+      </w:r>
+      <w:proofErr w:type="spellEnd"/>
+      <w:r>
+        <w:rPr>
+          <w:sz w:val="21"/>
+          <w:szCs w:val="21"/>
+        </w:rPr>
+        <w:t xml:space="preserve"> (char2);</w:t>
       </w:r>
     </w:p>
     <w:p>
@@ -1187,6 +1492,8 @@
           <w:szCs w:val="21"/>
         </w:rPr>
       </w:pPr>
+      <w:proofErr w:type="spellStart"/>
+      <w:proofErr w:type="gramStart"/>
       <w:r>
         <w:rPr>
           <w:sz w:val="21"/>
@@ -1194,26 +1501,14 @@
         </w:rPr>
         <w:t>pes</w:t>
       </w:r>
-      <w:r>
-        <w:rPr>
-          <w:sz w:val="21"/>
-          <w:szCs w:val="21"/>
-        </w:rPr>
-        <w:t>_bairro (varchar</w:t>
-      </w:r>
-      <w:r>
-        <w:rPr>
-          <w:sz w:val="21"/>
-          <w:szCs w:val="21"/>
-        </w:rPr>
-        <w:t>7</w:t>
-      </w:r>
-      <w:r>
-        <w:rPr>
-          <w:sz w:val="21"/>
-          <w:szCs w:val="21"/>
-        </w:rPr>
-        <w:t>0);</w:t>
+      <w:proofErr w:type="spellEnd"/>
+      <w:proofErr w:type="gramEnd"/>
+      <w:r>
+        <w:rPr>
+          <w:sz w:val="21"/>
+          <w:szCs w:val="21"/>
+        </w:rPr>
+        <w:t xml:space="preserve"> _telefone (varchar10);</w:t>
       </w:r>
     </w:p>
     <w:p>
@@ -1228,6 +1523,7 @@
           <w:szCs w:val="21"/>
         </w:rPr>
       </w:pPr>
+      <w:proofErr w:type="spellStart"/>
       <w:r>
         <w:rPr>
           <w:sz w:val="21"/>
@@ -1236,12 +1532,29 @@
         </w:rPr>
         <w:t>pes</w:t>
       </w:r>
-      <w:r>
-        <w:rPr>
-          <w:sz w:val="21"/>
-          <w:szCs w:val="21"/>
-        </w:rPr>
-        <w:t xml:space="preserve"> _cep (char8);</w:t>
+      <w:proofErr w:type="spellEnd"/>
+      <w:r>
+        <w:rPr>
+          <w:sz w:val="21"/>
+          <w:szCs w:val="21"/>
+        </w:rPr>
+        <w:t xml:space="preserve"> _</w:t>
+      </w:r>
+      <w:proofErr w:type="spellStart"/>
+      <w:r>
+        <w:rPr>
+          <w:sz w:val="21"/>
+          <w:szCs w:val="21"/>
+        </w:rPr>
+        <w:t>endereco</w:t>
+      </w:r>
+      <w:proofErr w:type="spellEnd"/>
+      <w:r>
+        <w:rPr>
+          <w:sz w:val="21"/>
+          <w:szCs w:val="21"/>
+        </w:rPr>
+        <w:t xml:space="preserve"> (varchar255);</w:t>
       </w:r>
     </w:p>
     <w:p>
@@ -1252,39 +1565,48 @@
           <w:numId w:val="10"/>
         </w:numPr>
         <w:rPr>
-          <w:color w:val="FF0000"/>
-          <w:sz w:val="21"/>
-          <w:szCs w:val="21"/>
-          <w:u w:val="single"/>
-          <w:lang w:val="en-US"/>
-        </w:rPr>
-      </w:pPr>
-      <w:r>
-        <w:rPr>
-          <w:color w:val="FF0000"/>
-          <w:sz w:val="21"/>
-          <w:szCs w:val="21"/>
-          <w:lang w:val="en-US"/>
-        </w:rPr>
-        <w:t>est_uf (char2</w:t>
-      </w:r>
-      <w:r>
-        <w:rPr>
-          <w:color w:val="FF0000"/>
-          <w:sz w:val="21"/>
-          <w:szCs w:val="21"/>
-          <w:lang w:val="en-US"/>
-        </w:rPr>
-        <w:t>, INDEX, FK</w:t>
-      </w:r>
-      <w:r>
-        <w:rPr>
-          <w:color w:val="FF0000"/>
-          <w:sz w:val="21"/>
-          <w:szCs w:val="21"/>
-          <w:lang w:val="en-US"/>
-        </w:rPr>
-        <w:t>);</w:t>
+          <w:sz w:val="21"/>
+          <w:szCs w:val="21"/>
+        </w:rPr>
+      </w:pPr>
+      <w:proofErr w:type="spellStart"/>
+      <w:proofErr w:type="gramStart"/>
+      <w:r>
+        <w:rPr>
+          <w:sz w:val="21"/>
+          <w:szCs w:val="21"/>
+        </w:rPr>
+        <w:t>pes</w:t>
+      </w:r>
+      <w:r>
+        <w:rPr>
+          <w:sz w:val="21"/>
+          <w:szCs w:val="21"/>
+        </w:rPr>
+        <w:t>_bairro</w:t>
+      </w:r>
+      <w:proofErr w:type="spellEnd"/>
+      <w:proofErr w:type="gramEnd"/>
+      <w:r>
+        <w:rPr>
+          <w:sz w:val="21"/>
+          <w:szCs w:val="21"/>
+        </w:rPr>
+        <w:t xml:space="preserve"> (varchar</w:t>
+      </w:r>
+      <w:r>
+        <w:rPr>
+          <w:sz w:val="21"/>
+          <w:szCs w:val="21"/>
+        </w:rPr>
+        <w:t>7</w:t>
+      </w:r>
+      <w:r>
+        <w:rPr>
+          <w:sz w:val="21"/>
+          <w:szCs w:val="21"/>
+        </w:rPr>
+        <w:t>0);</w:t>
       </w:r>
     </w:p>
     <w:p>
@@ -1295,18 +1617,42 @@
           <w:numId w:val="10"/>
         </w:numPr>
         <w:rPr>
-          <w:color w:val="FF0000"/>
-          <w:sz w:val="21"/>
-          <w:szCs w:val="21"/>
-        </w:rPr>
-      </w:pPr>
-      <w:r>
-        <w:rPr>
-          <w:color w:val="FF0000"/>
-          <w:sz w:val="21"/>
-          <w:szCs w:val="21"/>
-        </w:rPr>
-        <w:t>mun_id (INT);</w:t>
+          <w:sz w:val="21"/>
+          <w:szCs w:val="21"/>
+        </w:rPr>
+      </w:pPr>
+      <w:proofErr w:type="spellStart"/>
+      <w:r>
+        <w:rPr>
+          <w:sz w:val="21"/>
+          <w:szCs w:val="21"/>
+          <w:lang w:val="en-US"/>
+        </w:rPr>
+        <w:t>pes</w:t>
+      </w:r>
+      <w:proofErr w:type="spellEnd"/>
+      <w:r>
+        <w:rPr>
+          <w:sz w:val="21"/>
+          <w:szCs w:val="21"/>
+        </w:rPr>
+        <w:t xml:space="preserve"> _</w:t>
+      </w:r>
+      <w:proofErr w:type="spellStart"/>
+      <w:r>
+        <w:rPr>
+          <w:sz w:val="21"/>
+          <w:szCs w:val="21"/>
+        </w:rPr>
+        <w:t>cep</w:t>
+      </w:r>
+      <w:proofErr w:type="spellEnd"/>
+      <w:r>
+        <w:rPr>
+          <w:sz w:val="21"/>
+          <w:szCs w:val="21"/>
+        </w:rPr>
+        <w:t xml:space="preserve"> (char8);</w:t>
       </w:r>
     </w:p>
     <w:p>
@@ -1317,36 +1663,48 @@
           <w:numId w:val="10"/>
         </w:numPr>
         <w:rPr>
-          <w:sz w:val="21"/>
-          <w:szCs w:val="21"/>
-        </w:rPr>
-      </w:pPr>
-      <w:r>
-        <w:rPr>
-          <w:sz w:val="21"/>
-          <w:szCs w:val="21"/>
-          <w:lang w:val="en-US"/>
-        </w:rPr>
-        <w:t>pes</w:t>
-      </w:r>
-      <w:r>
-        <w:rPr>
-          <w:sz w:val="21"/>
-          <w:szCs w:val="21"/>
-        </w:rPr>
-        <w:t xml:space="preserve"> _data_cad (</w:t>
-      </w:r>
-      <w:r>
-        <w:rPr>
-          <w:sz w:val="21"/>
-          <w:szCs w:val="21"/>
-        </w:rPr>
-        <w:t>DATETIME</w:t>
-      </w:r>
-      <w:r>
-        <w:rPr>
-          <w:sz w:val="21"/>
-          <w:szCs w:val="21"/>
+          <w:color w:val="FF0000"/>
+          <w:sz w:val="21"/>
+          <w:szCs w:val="21"/>
+          <w:u w:val="single"/>
+          <w:lang w:val="en-US"/>
+        </w:rPr>
+      </w:pPr>
+      <w:proofErr w:type="spellStart"/>
+      <w:r>
+        <w:rPr>
+          <w:color w:val="FF0000"/>
+          <w:sz w:val="21"/>
+          <w:szCs w:val="21"/>
+          <w:lang w:val="en-US"/>
+        </w:rPr>
+        <w:t>est_uf</w:t>
+      </w:r>
+      <w:proofErr w:type="spellEnd"/>
+      <w:r>
+        <w:rPr>
+          <w:color w:val="FF0000"/>
+          <w:sz w:val="21"/>
+          <w:szCs w:val="21"/>
+          <w:lang w:val="en-US"/>
+        </w:rPr>
+        <w:t xml:space="preserve"> (char2</w:t>
+      </w:r>
+      <w:r>
+        <w:rPr>
+          <w:color w:val="FF0000"/>
+          <w:sz w:val="21"/>
+          <w:szCs w:val="21"/>
+          <w:lang w:val="en-US"/>
+        </w:rPr>
+        <w:t>, INDEX, FK</w:t>
+      </w:r>
+      <w:r>
+        <w:rPr>
+          <w:color w:val="FF0000"/>
+          <w:sz w:val="21"/>
+          <w:szCs w:val="21"/>
+          <w:lang w:val="en-US"/>
         </w:rPr>
         <w:t>);</w:t>
       </w:r>
@@ -1359,31 +1717,30 @@
           <w:numId w:val="10"/>
         </w:numPr>
         <w:rPr>
-          <w:sz w:val="21"/>
-          <w:szCs w:val="21"/>
-        </w:rPr>
-      </w:pPr>
-      <w:r>
-        <w:rPr>
-          <w:sz w:val="21"/>
-          <w:szCs w:val="21"/>
-        </w:rPr>
-        <w:t>pes</w:t>
-      </w:r>
-      <w:r>
-        <w:rPr>
-          <w:sz w:val="21"/>
-          <w:szCs w:val="21"/>
-        </w:rPr>
-        <w:t>_data_atualizacao</w:t>
-      </w:r>
-      <w:r>
-        <w:rPr>
-          <w:sz w:val="21"/>
-          <w:szCs w:val="21"/>
-          <w:lang w:val="en-US"/>
-        </w:rPr>
-        <w:t>(TIMESTAMP, Padrão: CURRENT TIMESTAMP, Atrib: on update CURRENT TIMESTAMP);</w:t>
+          <w:color w:val="FF0000"/>
+          <w:sz w:val="21"/>
+          <w:szCs w:val="21"/>
+        </w:rPr>
+      </w:pPr>
+      <w:proofErr w:type="spellStart"/>
+      <w:proofErr w:type="gramStart"/>
+      <w:r>
+        <w:rPr>
+          <w:color w:val="FF0000"/>
+          <w:sz w:val="21"/>
+          <w:szCs w:val="21"/>
+        </w:rPr>
+        <w:t>mun_id</w:t>
+      </w:r>
+      <w:proofErr w:type="spellEnd"/>
+      <w:proofErr w:type="gramEnd"/>
+      <w:r>
+        <w:rPr>
+          <w:color w:val="FF0000"/>
+          <w:sz w:val="21"/>
+          <w:szCs w:val="21"/>
+        </w:rPr>
+        <w:t xml:space="preserve"> (INT);</w:t>
       </w:r>
     </w:p>
     <w:p>
@@ -1398,6 +1755,7 @@
           <w:szCs w:val="21"/>
         </w:rPr>
       </w:pPr>
+      <w:proofErr w:type="spellStart"/>
       <w:r>
         <w:rPr>
           <w:sz w:val="21"/>
@@ -1406,6 +1764,142 @@
         </w:rPr>
         <w:t>pes</w:t>
       </w:r>
+      <w:proofErr w:type="spellEnd"/>
+      <w:r>
+        <w:rPr>
+          <w:sz w:val="21"/>
+          <w:szCs w:val="21"/>
+        </w:rPr>
+        <w:t xml:space="preserve"> _</w:t>
+      </w:r>
+      <w:proofErr w:type="spellStart"/>
+      <w:r>
+        <w:rPr>
+          <w:sz w:val="21"/>
+          <w:szCs w:val="21"/>
+        </w:rPr>
+        <w:t>data_cad</w:t>
+      </w:r>
+      <w:proofErr w:type="spellEnd"/>
+      <w:r>
+        <w:rPr>
+          <w:sz w:val="21"/>
+          <w:szCs w:val="21"/>
+        </w:rPr>
+        <w:t xml:space="preserve"> (</w:t>
+      </w:r>
+      <w:r>
+        <w:rPr>
+          <w:sz w:val="21"/>
+          <w:szCs w:val="21"/>
+        </w:rPr>
+        <w:t>DATETIME</w:t>
+      </w:r>
+      <w:r>
+        <w:rPr>
+          <w:sz w:val="21"/>
+          <w:szCs w:val="21"/>
+        </w:rPr>
+        <w:t>);</w:t>
+      </w:r>
+    </w:p>
+    <w:p>
+      <w:pPr>
+        <w:pStyle w:val="PargrafodaLista"/>
+        <w:numPr>
+          <w:ilvl w:val="0"/>
+          <w:numId w:val="10"/>
+        </w:numPr>
+        <w:rPr>
+          <w:sz w:val="21"/>
+          <w:szCs w:val="21"/>
+        </w:rPr>
+      </w:pPr>
+      <w:proofErr w:type="spellStart"/>
+      <w:proofErr w:type="gramStart"/>
+      <w:r>
+        <w:rPr>
+          <w:sz w:val="21"/>
+          <w:szCs w:val="21"/>
+        </w:rPr>
+        <w:t>pes</w:t>
+      </w:r>
+      <w:r>
+        <w:rPr>
+          <w:sz w:val="21"/>
+          <w:szCs w:val="21"/>
+        </w:rPr>
+        <w:t>_data_atualizacao</w:t>
+      </w:r>
+      <w:proofErr w:type="spellEnd"/>
+      <w:proofErr w:type="gramEnd"/>
+      <w:r>
+        <w:rPr>
+          <w:sz w:val="21"/>
+          <w:szCs w:val="21"/>
+          <w:lang w:val="en-US"/>
+        </w:rPr>
+        <w:t xml:space="preserve">(TIMESTAMP, </w:t>
+      </w:r>
+      <w:proofErr w:type="spellStart"/>
+      <w:r>
+        <w:rPr>
+          <w:sz w:val="21"/>
+          <w:szCs w:val="21"/>
+          <w:lang w:val="en-US"/>
+        </w:rPr>
+        <w:t>Padrão</w:t>
+      </w:r>
+      <w:proofErr w:type="spellEnd"/>
+      <w:r>
+        <w:rPr>
+          <w:sz w:val="21"/>
+          <w:szCs w:val="21"/>
+          <w:lang w:val="en-US"/>
+        </w:rPr>
+        <w:t xml:space="preserve">: CURRENT TIMESTAMP, </w:t>
+      </w:r>
+      <w:proofErr w:type="spellStart"/>
+      <w:r>
+        <w:rPr>
+          <w:sz w:val="21"/>
+          <w:szCs w:val="21"/>
+          <w:lang w:val="en-US"/>
+        </w:rPr>
+        <w:t>Atrib</w:t>
+      </w:r>
+      <w:proofErr w:type="spellEnd"/>
+      <w:r>
+        <w:rPr>
+          <w:sz w:val="21"/>
+          <w:szCs w:val="21"/>
+          <w:lang w:val="en-US"/>
+        </w:rPr>
+        <w:t>: on update CURRENT TIMESTAMP);</w:t>
+      </w:r>
+    </w:p>
+    <w:p>
+      <w:pPr>
+        <w:pStyle w:val="PargrafodaLista"/>
+        <w:numPr>
+          <w:ilvl w:val="0"/>
+          <w:numId w:val="10"/>
+        </w:numPr>
+        <w:rPr>
+          <w:sz w:val="21"/>
+          <w:szCs w:val="21"/>
+        </w:rPr>
+      </w:pPr>
+      <w:proofErr w:type="spellStart"/>
+      <w:r>
+        <w:rPr>
+          <w:sz w:val="21"/>
+          <w:szCs w:val="21"/>
+          <w:lang w:val="en-US"/>
+        </w:rPr>
+        <w:t>pes</w:t>
+      </w:r>
+      <w:proofErr w:type="spellEnd"/>
       <w:r>
         <w:rPr>
           <w:sz w:val="21"/>
@@ -1432,7 +1926,23 @@
           <w:sz w:val="21"/>
           <w:szCs w:val="21"/>
         </w:rPr>
-        <w:t>1,  Padrão: ‘A’)</w:t>
+        <w:t>1</w:t>
+      </w:r>
+      <w:proofErr w:type="gramStart"/>
+      <w:r>
+        <w:rPr>
+          <w:sz w:val="21"/>
+          <w:szCs w:val="21"/>
+        </w:rPr>
+        <w:t>,  Padrão</w:t>
+      </w:r>
+      <w:proofErr w:type="gramEnd"/>
+      <w:r>
+        <w:rPr>
+          <w:sz w:val="21"/>
+          <w:szCs w:val="21"/>
+        </w:rPr>
+        <w:t>: ‘A’)</w:t>
       </w:r>
       <w:r>
         <w:rPr>
@@ -1514,6 +2024,8 @@
           <w:szCs w:val="21"/>
         </w:rPr>
       </w:pPr>
+      <w:proofErr w:type="spellStart"/>
+      <w:proofErr w:type="gramStart"/>
       <w:r>
         <w:rPr>
           <w:b/>
@@ -1530,6 +2042,8 @@
         </w:rPr>
         <w:t>venda</w:t>
       </w:r>
+      <w:proofErr w:type="spellEnd"/>
+      <w:proofErr w:type="gramEnd"/>
     </w:p>
     <w:p>
       <w:pPr>
@@ -1544,13 +2058,41 @@
           <w:lang w:val="en-US"/>
         </w:rPr>
       </w:pPr>
-      <w:r>
-        <w:rPr>
-          <w:sz w:val="21"/>
-          <w:szCs w:val="21"/>
-          <w:lang w:val="en-US"/>
-        </w:rPr>
-        <w:t>ven_id (int, AI, PK</w:t>
+      <w:proofErr w:type="spellStart"/>
+      <w:r>
+        <w:rPr>
+          <w:sz w:val="21"/>
+          <w:szCs w:val="21"/>
+          <w:lang w:val="en-US"/>
+        </w:rPr>
+        <w:t>ven_id</w:t>
+      </w:r>
+      <w:proofErr w:type="spellEnd"/>
+      <w:r>
+        <w:rPr>
+          <w:sz w:val="21"/>
+          <w:szCs w:val="21"/>
+          <w:lang w:val="en-US"/>
+        </w:rPr>
+        <w:t xml:space="preserve"> (</w:t>
+      </w:r>
+      <w:proofErr w:type="spellStart"/>
+      <w:r>
+        <w:rPr>
+          <w:sz w:val="21"/>
+          <w:szCs w:val="21"/>
+          <w:lang w:val="en-US"/>
+        </w:rPr>
+        <w:t>int</w:t>
+      </w:r>
+      <w:proofErr w:type="spellEnd"/>
+      <w:r>
+        <w:rPr>
+          <w:sz w:val="21"/>
+          <w:szCs w:val="21"/>
+          <w:lang w:val="en-US"/>
+        </w:rPr>
+        <w:t>, AI, PK</w:t>
       </w:r>
       <w:r>
         <w:rPr>
@@ -1575,6 +2117,7 @@
           <w:lang w:val="en-US"/>
         </w:rPr>
       </w:pPr>
+      <w:proofErr w:type="spellStart"/>
       <w:r>
         <w:rPr>
           <w:color w:val="FF0000"/>
@@ -1584,6 +2127,7 @@
         </w:rPr>
         <w:t>pes_id</w:t>
       </w:r>
+      <w:proofErr w:type="spellEnd"/>
       <w:r>
         <w:rPr>
           <w:color w:val="FF0000"/>
@@ -1618,8 +2162,19 @@
           <w:szCs w:val="21"/>
           <w:lang w:val="en-US"/>
         </w:rPr>
-        <w:t xml:space="preserve"> -&gt; Vendedor</w:t>
-      </w:r>
+        <w:t xml:space="preserve"> -&gt; </w:t>
+      </w:r>
+      <w:proofErr w:type="spellStart"/>
+      <w:r>
+        <w:rPr>
+          <w:color w:val="FF0000"/>
+          <w:sz w:val="21"/>
+          <w:szCs w:val="21"/>
+          <w:lang w:val="en-US"/>
+        </w:rPr>
+        <w:t>Vendedor</w:t>
+      </w:r>
+      <w:proofErr w:type="spellEnd"/>
       <w:r>
         <w:rPr>
           <w:color w:val="FF0000"/>
@@ -1643,21 +2198,49 @@
           <w:lang w:val="en-US"/>
         </w:rPr>
       </w:pPr>
-      <w:r>
-        <w:rPr>
-          <w:sz w:val="21"/>
-          <w:szCs w:val="21"/>
-          <w:lang w:val="en-US"/>
-        </w:rPr>
-        <w:t xml:space="preserve">ven_data </w:t>
-      </w:r>
-      <w:r>
-        <w:rPr>
-          <w:sz w:val="21"/>
-          <w:szCs w:val="21"/>
-          <w:lang w:val="en-US"/>
-        </w:rPr>
-        <w:t>(TIMESTAMP, Padrão: CURRENT TIMESTAMP</w:t>
+      <w:proofErr w:type="spellStart"/>
+      <w:r>
+        <w:rPr>
+          <w:sz w:val="21"/>
+          <w:szCs w:val="21"/>
+          <w:lang w:val="en-US"/>
+        </w:rPr>
+        <w:t>ven_data</w:t>
+      </w:r>
+      <w:proofErr w:type="spellEnd"/>
+      <w:r>
+        <w:rPr>
+          <w:sz w:val="21"/>
+          <w:szCs w:val="21"/>
+          <w:lang w:val="en-US"/>
+        </w:rPr>
+        <w:t xml:space="preserve"> </w:t>
+      </w:r>
+      <w:r>
+        <w:rPr>
+          <w:sz w:val="21"/>
+          <w:szCs w:val="21"/>
+          <w:lang w:val="en-US"/>
+        </w:rPr>
+        <w:t xml:space="preserve">(TIMESTAMP, </w:t>
+      </w:r>
+      <w:proofErr w:type="spellStart"/>
+      <w:r>
+        <w:rPr>
+          <w:sz w:val="21"/>
+          <w:szCs w:val="21"/>
+          <w:lang w:val="en-US"/>
+        </w:rPr>
+        <w:t>Padrão</w:t>
+      </w:r>
+      <w:proofErr w:type="spellEnd"/>
+      <w:r>
+        <w:rPr>
+          <w:sz w:val="21"/>
+          <w:szCs w:val="21"/>
+          <w:lang w:val="en-US"/>
+        </w:rPr>
+        <w:t>: CURRENT TIMESTAMP</w:t>
       </w:r>
       <w:r>
         <w:rPr>
@@ -1681,13 +2264,41 @@
           <w:lang w:val="en-US"/>
         </w:rPr>
       </w:pPr>
-      <w:r>
-        <w:rPr>
-          <w:sz w:val="21"/>
-          <w:szCs w:val="21"/>
-          <w:lang w:val="en-US"/>
-        </w:rPr>
-        <w:t>ven_desconto (double, Padrão: 0.0</w:t>
+      <w:proofErr w:type="spellStart"/>
+      <w:r>
+        <w:rPr>
+          <w:sz w:val="21"/>
+          <w:szCs w:val="21"/>
+          <w:lang w:val="en-US"/>
+        </w:rPr>
+        <w:t>ven_desconto</w:t>
+      </w:r>
+      <w:proofErr w:type="spellEnd"/>
+      <w:r>
+        <w:rPr>
+          <w:sz w:val="21"/>
+          <w:szCs w:val="21"/>
+          <w:lang w:val="en-US"/>
+        </w:rPr>
+        <w:t xml:space="preserve"> (double, </w:t>
+      </w:r>
+      <w:proofErr w:type="spellStart"/>
+      <w:r>
+        <w:rPr>
+          <w:sz w:val="21"/>
+          <w:szCs w:val="21"/>
+          <w:lang w:val="en-US"/>
+        </w:rPr>
+        <w:t>Padrão</w:t>
+      </w:r>
+      <w:proofErr w:type="spellEnd"/>
+      <w:r>
+        <w:rPr>
+          <w:sz w:val="21"/>
+          <w:szCs w:val="21"/>
+          <w:lang w:val="en-US"/>
+        </w:rPr>
+        <w:t>: 0.0</w:t>
       </w:r>
       <w:r>
         <w:rPr>
@@ -1711,13 +2322,23 @@
           <w:lang w:val="en-US"/>
         </w:rPr>
       </w:pPr>
-      <w:r>
-        <w:rPr>
-          <w:sz w:val="21"/>
-          <w:szCs w:val="21"/>
-          <w:lang w:val="en-US"/>
-        </w:rPr>
-        <w:t>ven_valor (double).</w:t>
+      <w:proofErr w:type="spellStart"/>
+      <w:r>
+        <w:rPr>
+          <w:sz w:val="21"/>
+          <w:szCs w:val="21"/>
+          <w:lang w:val="en-US"/>
+        </w:rPr>
+        <w:t>ven_valor</w:t>
+      </w:r>
+      <w:proofErr w:type="spellEnd"/>
+      <w:r>
+        <w:rPr>
+          <w:sz w:val="21"/>
+          <w:szCs w:val="21"/>
+          <w:lang w:val="en-US"/>
+        </w:rPr>
+        <w:t xml:space="preserve"> (double).</w:t>
       </w:r>
     </w:p>
     <w:p>
@@ -1736,12 +2357,15 @@
           <w:szCs w:val="21"/>
         </w:rPr>
       </w:pPr>
+      <w:proofErr w:type="spellStart"/>
+      <w:proofErr w:type="gramStart"/>
       <w:r>
         <w:rPr>
           <w:b/>
           <w:sz w:val="21"/>
           <w:szCs w:val="21"/>
         </w:rPr>
+        <w:lastRenderedPageBreak/>
         <w:t>tb_</w:t>
       </w:r>
       <w:r>
@@ -1752,6 +2376,8 @@
         </w:rPr>
         <w:t>produto_venda</w:t>
       </w:r>
+      <w:proofErr w:type="spellEnd"/>
+      <w:proofErr w:type="gramEnd"/>
       <w:r>
         <w:rPr>
           <w:b/>
@@ -1774,6 +2400,7 @@
           <w:lang w:val="en-US"/>
         </w:rPr>
       </w:pPr>
+      <w:proofErr w:type="spellStart"/>
       <w:r>
         <w:rPr>
           <w:sz w:val="21"/>
@@ -1788,8 +2415,18 @@
           <w:szCs w:val="21"/>
           <w:lang w:val="en-US"/>
         </w:rPr>
-        <w:t>_id (</w:t>
-      </w:r>
+        <w:t>_id</w:t>
+      </w:r>
+      <w:proofErr w:type="spellEnd"/>
+      <w:r>
+        <w:rPr>
+          <w:sz w:val="21"/>
+          <w:szCs w:val="21"/>
+          <w:lang w:val="en-US"/>
+        </w:rPr>
+        <w:t xml:space="preserve"> (</w:t>
+      </w:r>
+      <w:proofErr w:type="spellStart"/>
       <w:r>
         <w:rPr>
           <w:sz w:val="21"/>
@@ -1798,6 +2435,7 @@
         </w:rPr>
         <w:t>int</w:t>
       </w:r>
+      <w:proofErr w:type="spellEnd"/>
       <w:r>
         <w:rPr>
           <w:sz w:val="21"/>
@@ -1836,6 +2474,8 @@
           <w:szCs w:val="21"/>
         </w:rPr>
       </w:pPr>
+      <w:proofErr w:type="spellStart"/>
+      <w:proofErr w:type="gramStart"/>
       <w:r>
         <w:rPr>
           <w:color w:val="FF0000"/>
@@ -1850,7 +2490,17 @@
           <w:sz w:val="21"/>
           <w:szCs w:val="21"/>
         </w:rPr>
-        <w:t xml:space="preserve">_id </w:t>
+        <w:t>_id</w:t>
+      </w:r>
+      <w:proofErr w:type="spellEnd"/>
+      <w:proofErr w:type="gramEnd"/>
+      <w:r>
+        <w:rPr>
+          <w:color w:val="FF0000"/>
+          <w:sz w:val="21"/>
+          <w:szCs w:val="21"/>
+        </w:rPr>
+        <w:t xml:space="preserve"> </w:t>
       </w:r>
       <w:r>
         <w:rPr>
@@ -1875,13 +2525,25 @@
           <w:szCs w:val="21"/>
         </w:rPr>
       </w:pPr>
+      <w:proofErr w:type="spellStart"/>
+      <w:proofErr w:type="gramStart"/>
       <w:r>
         <w:rPr>
           <w:color w:val="FF0000"/>
           <w:sz w:val="21"/>
           <w:szCs w:val="21"/>
         </w:rPr>
-        <w:t xml:space="preserve">pro_id </w:t>
+        <w:t>pro_id</w:t>
+      </w:r>
+      <w:proofErr w:type="spellEnd"/>
+      <w:proofErr w:type="gramEnd"/>
+      <w:r>
+        <w:rPr>
+          <w:color w:val="FF0000"/>
+          <w:sz w:val="21"/>
+          <w:szCs w:val="21"/>
+        </w:rPr>
+        <w:t xml:space="preserve"> </w:t>
       </w:r>
       <w:r>
         <w:rPr>
@@ -1905,14 +2567,34 @@
           <w:szCs w:val="21"/>
         </w:rPr>
       </w:pPr>
-      <w:r>
-        <w:rPr>
-          <w:sz w:val="21"/>
-          <w:szCs w:val="21"/>
-          <w:lang w:val="en-US"/>
-        </w:rPr>
-        <w:t>pv_quantidade (int</w:t>
-      </w:r>
+      <w:proofErr w:type="spellStart"/>
+      <w:r>
+        <w:rPr>
+          <w:sz w:val="21"/>
+          <w:szCs w:val="21"/>
+          <w:lang w:val="en-US"/>
+        </w:rPr>
+        <w:t>pv_quantidade</w:t>
+      </w:r>
+      <w:proofErr w:type="spellEnd"/>
+      <w:r>
+        <w:rPr>
+          <w:sz w:val="21"/>
+          <w:szCs w:val="21"/>
+          <w:lang w:val="en-US"/>
+        </w:rPr>
+        <w:t xml:space="preserve"> (</w:t>
+      </w:r>
+      <w:proofErr w:type="spellStart"/>
+      <w:r>
+        <w:rPr>
+          <w:sz w:val="21"/>
+          <w:szCs w:val="21"/>
+          <w:lang w:val="en-US"/>
+        </w:rPr>
+        <w:t>int</w:t>
+      </w:r>
+      <w:proofErr w:type="spellEnd"/>
       <w:r>
         <w:rPr>
           <w:sz w:val="21"/>
@@ -1934,14 +2616,17 @@
           <w:szCs w:val="21"/>
         </w:rPr>
       </w:pPr>
-      <w:r>
-        <w:rPr>
-          <w:sz w:val="21"/>
-          <w:szCs w:val="21"/>
-        </w:rPr>
-        <w:lastRenderedPageBreak/>
+      <w:proofErr w:type="spellStart"/>
+      <w:proofErr w:type="gramStart"/>
+      <w:r>
+        <w:rPr>
+          <w:sz w:val="21"/>
+          <w:szCs w:val="21"/>
+        </w:rPr>
         <w:t>pv_valor</w:t>
       </w:r>
+      <w:proofErr w:type="spellEnd"/>
+      <w:proofErr w:type="gramEnd"/>
       <w:r>
         <w:rPr>
           <w:sz w:val="21"/>
@@ -1949,6 +2634,7 @@
         </w:rPr>
         <w:t xml:space="preserve"> (</w:t>
       </w:r>
+      <w:proofErr w:type="spellStart"/>
       <w:r>
         <w:rPr>
           <w:sz w:val="21"/>
@@ -1956,6 +2642,7 @@
         </w:rPr>
         <w:t>double</w:t>
       </w:r>
+      <w:proofErr w:type="spellEnd"/>
       <w:r>
         <w:rPr>
           <w:sz w:val="21"/>

</xml_diff>

<commit_message>
Atualizado o Dicionário de Dados e criado arquivo SQL para gerar o BD.
</commit_message>
<xml_diff>
--- a/ControleEstoque/_Docs/bd_controle_estoque.docx
+++ b/ControleEstoque/_Docs/bd_controle_estoque.docx
@@ -1666,47 +1666,27 @@
           <w:color w:val="FF0000"/>
           <w:sz w:val="21"/>
           <w:szCs w:val="21"/>
-          <w:u w:val="single"/>
-          <w:lang w:val="en-US"/>
-        </w:rPr>
-      </w:pPr>
-      <w:proofErr w:type="spellStart"/>
+        </w:rPr>
+      </w:pPr>
+      <w:proofErr w:type="spellStart"/>
+      <w:proofErr w:type="gramStart"/>
       <w:r>
         <w:rPr>
           <w:color w:val="FF0000"/>
           <w:sz w:val="21"/>
           <w:szCs w:val="21"/>
-          <w:lang w:val="en-US"/>
-        </w:rPr>
-        <w:t>est_uf</w:t>
-      </w:r>
-      <w:proofErr w:type="spellEnd"/>
+        </w:rPr>
+        <w:t>mun_id</w:t>
+      </w:r>
+      <w:proofErr w:type="spellEnd"/>
+      <w:proofErr w:type="gramEnd"/>
       <w:r>
         <w:rPr>
           <w:color w:val="FF0000"/>
           <w:sz w:val="21"/>
           <w:szCs w:val="21"/>
-          <w:lang w:val="en-US"/>
-        </w:rPr>
-        <w:t xml:space="preserve"> (char2</w:t>
-      </w:r>
-      <w:r>
-        <w:rPr>
-          <w:color w:val="FF0000"/>
-          <w:sz w:val="21"/>
-          <w:szCs w:val="21"/>
-          <w:lang w:val="en-US"/>
-        </w:rPr>
-        <w:t>, INDEX, FK</w:t>
-      </w:r>
-      <w:r>
-        <w:rPr>
-          <w:color w:val="FF0000"/>
-          <w:sz w:val="21"/>
-          <w:szCs w:val="21"/>
-          <w:lang w:val="en-US"/>
-        </w:rPr>
-        <w:t>);</w:t>
+        </w:rPr>
+        <w:t xml:space="preserve"> (INT);</w:t>
       </w:r>
     </w:p>
     <w:p>
@@ -1717,40 +1697,6 @@
           <w:numId w:val="10"/>
         </w:numPr>
         <w:rPr>
-          <w:color w:val="FF0000"/>
-          <w:sz w:val="21"/>
-          <w:szCs w:val="21"/>
-        </w:rPr>
-      </w:pPr>
-      <w:proofErr w:type="spellStart"/>
-      <w:proofErr w:type="gramStart"/>
-      <w:r>
-        <w:rPr>
-          <w:color w:val="FF0000"/>
-          <w:sz w:val="21"/>
-          <w:szCs w:val="21"/>
-        </w:rPr>
-        <w:t>mun_id</w:t>
-      </w:r>
-      <w:proofErr w:type="spellEnd"/>
-      <w:proofErr w:type="gramEnd"/>
-      <w:r>
-        <w:rPr>
-          <w:color w:val="FF0000"/>
-          <w:sz w:val="21"/>
-          <w:szCs w:val="21"/>
-        </w:rPr>
-        <w:t xml:space="preserve"> (INT);</w:t>
-      </w:r>
-    </w:p>
-    <w:p>
-      <w:pPr>
-        <w:pStyle w:val="PargrafodaLista"/>
-        <w:numPr>
-          <w:ilvl w:val="0"/>
-          <w:numId w:val="10"/>
-        </w:numPr>
-        <w:rPr>
           <w:sz w:val="21"/>
           <w:szCs w:val="21"/>
         </w:rPr>
@@ -1785,22 +1731,42 @@
         <w:rPr>
           <w:sz w:val="21"/>
           <w:szCs w:val="21"/>
-        </w:rPr>
-        <w:t xml:space="preserve"> (</w:t>
-      </w:r>
-      <w:r>
-        <w:rPr>
-          <w:sz w:val="21"/>
-          <w:szCs w:val="21"/>
-        </w:rPr>
-        <w:t>DATETIME</w:t>
-      </w:r>
-      <w:r>
-        <w:rPr>
-          <w:sz w:val="21"/>
-          <w:szCs w:val="21"/>
-        </w:rPr>
-        <w:t>);</w:t>
+          <w:lang w:val="en-US"/>
+        </w:rPr>
+        <w:t xml:space="preserve">(TIMESTAMP, </w:t>
+      </w:r>
+      <w:proofErr w:type="spellStart"/>
+      <w:r>
+        <w:rPr>
+          <w:sz w:val="21"/>
+          <w:szCs w:val="21"/>
+          <w:lang w:val="en-US"/>
+        </w:rPr>
+        <w:t>Padrão</w:t>
+      </w:r>
+      <w:proofErr w:type="spellEnd"/>
+      <w:r>
+        <w:rPr>
+          <w:sz w:val="21"/>
+          <w:szCs w:val="21"/>
+          <w:lang w:val="en-US"/>
+        </w:rPr>
+        <w:t>: CURRENT TIMESTAMP</w:t>
+      </w:r>
+      <w:r>
+        <w:rPr>
+          <w:sz w:val="21"/>
+          <w:szCs w:val="21"/>
+          <w:lang w:val="en-US"/>
+        </w:rPr>
+        <w:t>)</w:t>
+      </w:r>
+      <w:r>
+        <w:rPr>
+          <w:sz w:val="21"/>
+          <w:szCs w:val="21"/>
+        </w:rPr>
+        <w:t>;</w:t>
       </w:r>
     </w:p>
     <w:p>
@@ -2340,6 +2306,17 @@
         </w:rPr>
         <w:t xml:space="preserve"> (double).</w:t>
       </w:r>
+    </w:p>
+    <w:p>
+      <w:pPr>
+        <w:pStyle w:val="PargrafodaLista"/>
+        <w:ind w:left="1068"/>
+        <w:rPr>
+          <w:sz w:val="21"/>
+          <w:szCs w:val="21"/>
+          <w:lang w:val="en-US"/>
+        </w:rPr>
+      </w:pPr>
     </w:p>
     <w:p>
       <w:pPr>

</xml_diff>